<commit_message>
Add Class Diagram draft, Update word doc
</commit_message>
<xml_diff>
--- a/Lab 1 Submission.docx
+++ b/Lab 1 Submission.docx
@@ -47660,9 +47660,10 @@
 </file>
 
 <file path=customXml/item3.xml><?xml version="1.0" encoding="utf-8"?>
-<ct:contentTypeSchema xmlns:ct="http://schemas.microsoft.com/office/2006/metadata/contentType" xmlns:ma="http://schemas.microsoft.com/office/2006/metadata/properties/metaAttributes" ct:_="" ma:_="" ma:contentTypeName="Document" ma:contentTypeID="0x01010020D5B185A763654085001EC9F3CEB77B" ma:contentTypeVersion="2" ma:contentTypeDescription="Create a new document." ma:contentTypeScope="" ma:versionID="3139a28ad4da56a5d702dbdec7947f7f">
-  <xsd:schema xmlns:xsd="http://www.w3.org/2001/XMLSchema" xmlns:xs="http://www.w3.org/2001/XMLSchema" xmlns:p="http://schemas.microsoft.com/office/2006/metadata/properties" xmlns:ns2="5292a4fd-9e80-4328-be15-d072e7c8663a" targetNamespace="http://schemas.microsoft.com/office/2006/metadata/properties" ma:root="true" ma:fieldsID="d10a5b7c731dfe8a31a1c9b70242d3bb" ns2:_="">
+<ct:contentTypeSchema xmlns:ct="http://schemas.microsoft.com/office/2006/metadata/contentType" xmlns:ma="http://schemas.microsoft.com/office/2006/metadata/properties/metaAttributes" ct:_="" ma:_="" ma:contentTypeName="Document" ma:contentTypeID="0x01010020D5B185A763654085001EC9F3CEB77B" ma:contentTypeVersion="4" ma:contentTypeDescription="Create a new document." ma:contentTypeScope="" ma:versionID="1b51b0aa3e46853bb029c570a601c336">
+  <xsd:schema xmlns:xsd="http://www.w3.org/2001/XMLSchema" xmlns:xs="http://www.w3.org/2001/XMLSchema" xmlns:p="http://schemas.microsoft.com/office/2006/metadata/properties" xmlns:ns2="5292a4fd-9e80-4328-be15-d072e7c8663a" xmlns:ns3="dfa1b080-f8b3-45c1-90ef-879dead9b12b" targetNamespace="http://schemas.microsoft.com/office/2006/metadata/properties" ma:root="true" ma:fieldsID="6a984eed68276627b2157eefa277e9b8" ns2:_="" ns3:_="">
     <xsd:import namespace="5292a4fd-9e80-4328-be15-d072e7c8663a"/>
+    <xsd:import namespace="dfa1b080-f8b3-45c1-90ef-879dead9b12b"/>
     <xsd:element name="properties">
       <xsd:complexType>
         <xsd:sequence>
@@ -47671,6 +47672,8 @@
               <xsd:all>
                 <xsd:element ref="ns2:MediaServiceMetadata" minOccurs="0"/>
                 <xsd:element ref="ns2:MediaServiceFastMetadata" minOccurs="0"/>
+                <xsd:element ref="ns3:SharedWithUsers" minOccurs="0"/>
+                <xsd:element ref="ns3:SharedWithDetails" minOccurs="0"/>
               </xsd:all>
             </xsd:complexType>
           </xsd:element>
@@ -47689,6 +47692,36 @@
     <xsd:element name="MediaServiceFastMetadata" ma:index="9" nillable="true" ma:displayName="MediaServiceFastMetadata" ma:hidden="true" ma:internalName="MediaServiceFastMetadata" ma:readOnly="true">
       <xsd:simpleType>
         <xsd:restriction base="dms:Note"/>
+      </xsd:simpleType>
+    </xsd:element>
+  </xsd:schema>
+  <xsd:schema xmlns:xsd="http://www.w3.org/2001/XMLSchema" xmlns:xs="http://www.w3.org/2001/XMLSchema" xmlns:dms="http://schemas.microsoft.com/office/2006/documentManagement/types" xmlns:pc="http://schemas.microsoft.com/office/infopath/2007/PartnerControls" targetNamespace="dfa1b080-f8b3-45c1-90ef-879dead9b12b" elementFormDefault="qualified">
+    <xsd:import namespace="http://schemas.microsoft.com/office/2006/documentManagement/types"/>
+    <xsd:import namespace="http://schemas.microsoft.com/office/infopath/2007/PartnerControls"/>
+    <xsd:element name="SharedWithUsers" ma:index="10" nillable="true" ma:displayName="Shared With" ma:internalName="SharedWithUsers" ma:readOnly="true">
+      <xsd:complexType>
+        <xsd:complexContent>
+          <xsd:extension base="dms:UserMulti">
+            <xsd:sequence>
+              <xsd:element name="UserInfo" minOccurs="0" maxOccurs="unbounded">
+                <xsd:complexType>
+                  <xsd:sequence>
+                    <xsd:element name="DisplayName" type="xsd:string" minOccurs="0"/>
+                    <xsd:element name="AccountId" type="dms:UserId" minOccurs="0" nillable="true"/>
+                    <xsd:element name="AccountType" type="xsd:string" minOccurs="0"/>
+                  </xsd:sequence>
+                </xsd:complexType>
+              </xsd:element>
+            </xsd:sequence>
+          </xsd:extension>
+        </xsd:complexContent>
+      </xsd:complexType>
+    </xsd:element>
+    <xsd:element name="SharedWithDetails" ma:index="11" nillable="true" ma:displayName="Shared With Details" ma:internalName="SharedWithDetails" ma:readOnly="true">
+      <xsd:simpleType>
+        <xsd:restriction base="dms:Note">
+          <xsd:maxLength value="255"/>
+        </xsd:restriction>
       </xsd:simpleType>
     </xsd:element>
   </xsd:schema>
@@ -47809,19 +47842,5 @@
 </file>
 
 <file path=customXml/itemProps3.xml><?xml version="1.0" encoding="utf-8"?>
-<ds:datastoreItem xmlns:ds="http://schemas.openxmlformats.org/officeDocument/2006/customXml" ds:itemID="{BF1357CB-7751-4AC1-95D9-A66A260C3C2C}">
-  <ds:schemaRefs>
-    <ds:schemaRef ds:uri="http://schemas.microsoft.com/office/2006/metadata/contentType"/>
-    <ds:schemaRef ds:uri="http://schemas.microsoft.com/office/2006/metadata/properties/metaAttributes"/>
-    <ds:schemaRef ds:uri="http://www.w3.org/2001/XMLSchema"/>
-    <ds:schemaRef ds:uri="http://schemas.microsoft.com/office/2006/metadata/properties"/>
-    <ds:schemaRef ds:uri="5292a4fd-9e80-4328-be15-d072e7c8663a"/>
-    <ds:schemaRef ds:uri="http://schemas.microsoft.com/office/2006/documentManagement/types"/>
-    <ds:schemaRef ds:uri="http://schemas.microsoft.com/office/infopath/2007/PartnerControls"/>
-    <ds:schemaRef ds:uri="http://schemas.openxmlformats.org/package/2006/metadata/core-properties"/>
-    <ds:schemaRef ds:uri="http://purl.org/dc/elements/1.1/"/>
-    <ds:schemaRef ds:uri="http://purl.org/dc/terms/"/>
-    <ds:schemaRef ds:uri="http://schemas.microsoft.com/internal/obd"/>
-  </ds:schemaRefs>
-</ds:datastoreItem>
+<ds:datastoreItem xmlns:ds="http://schemas.openxmlformats.org/officeDocument/2006/customXml" ds:itemID="{0D7F9536-DEE2-46BA-9233-26D776E921E7}"/>
 </file>
</xml_diff>